<commit_message>
plan for personal portfolio website + reorganised files
</commit_message>
<xml_diff>
--- a/Portfolio-Project-Personal-Portfolio-Website/Plan.docx
+++ b/Portfolio-Project-Personal-Portfolio-Website/Plan.docx
@@ -219,6 +219,270 @@
           <w:numId w:val="1"/>
         </w:numPr>
       </w:pPr>
+      <w:r>
+        <w:t>Codecademy Full Stack Dev Course</w:t>
+      </w:r>
+    </w:p>
+    <w:p>
+      <w:pPr>
+        <w:pStyle w:val="ListParagraph"/>
+        <w:numPr>
+          <w:ilvl w:val="2"/>
+          <w:numId w:val="1"/>
+        </w:numPr>
+      </w:pPr>
+      <w:r>
+        <w:t>This website</w:t>
+      </w:r>
+    </w:p>
+    <w:p>
+      <w:pPr>
+        <w:pStyle w:val="ListParagraph"/>
+        <w:numPr>
+          <w:ilvl w:val="2"/>
+          <w:numId w:val="1"/>
+        </w:numPr>
+      </w:pPr>
+      <w:r>
+        <w:t>Htm</w:t>
+      </w:r>
+      <w:r>
+        <w:t>l + CSS</w:t>
+      </w:r>
+    </w:p>
+    <w:p>
+      <w:pPr>
+        <w:pStyle w:val="ListParagraph"/>
+        <w:numPr>
+          <w:ilvl w:val="3"/>
+          <w:numId w:val="1"/>
+        </w:numPr>
+      </w:pPr>
+      <w:r>
+        <w:t>Dasmotos</w:t>
+      </w:r>
+    </w:p>
+    <w:p>
+      <w:pPr>
+        <w:pStyle w:val="ListParagraph"/>
+        <w:numPr>
+          <w:ilvl w:val="3"/>
+          <w:numId w:val="1"/>
+        </w:numPr>
+      </w:pPr>
+      <w:r>
+        <w:t>Cheat sheet</w:t>
+      </w:r>
+    </w:p>
+    <w:p>
+      <w:pPr>
+        <w:pStyle w:val="ListParagraph"/>
+        <w:numPr>
+          <w:ilvl w:val="3"/>
+          <w:numId w:val="1"/>
+        </w:numPr>
+      </w:pPr>
+      <w:r>
+        <w:t>Website design system</w:t>
+      </w:r>
+    </w:p>
+    <w:p>
+      <w:pPr>
+        <w:pStyle w:val="ListParagraph"/>
+        <w:numPr>
+          <w:ilvl w:val="3"/>
+          <w:numId w:val="1"/>
+        </w:numPr>
+      </w:pPr>
+      <w:r>
+        <w:t>Tea cozy</w:t>
+      </w:r>
+    </w:p>
+    <w:p>
+      <w:pPr>
+        <w:pStyle w:val="ListParagraph"/>
+        <w:numPr>
+          <w:ilvl w:val="3"/>
+          <w:numId w:val="1"/>
+        </w:numPr>
+      </w:pPr>
+      <w:r>
+        <w:t>Fotomatic</w:t>
+      </w:r>
+    </w:p>
+    <w:p>
+      <w:pPr>
+        <w:pStyle w:val="ListParagraph"/>
+        <w:numPr>
+          <w:ilvl w:val="3"/>
+          <w:numId w:val="1"/>
+        </w:numPr>
+      </w:pPr>
+      <w:r>
+        <w:t>Company home page / flexbox</w:t>
+      </w:r>
+    </w:p>
+    <w:p>
+      <w:pPr>
+        <w:pStyle w:val="ListParagraph"/>
+        <w:numPr>
+          <w:ilvl w:val="2"/>
+          <w:numId w:val="1"/>
+        </w:numPr>
+      </w:pPr>
+      <w:r>
+        <w:t>JavaScript</w:t>
+      </w:r>
+    </w:p>
+    <w:p>
+      <w:pPr>
+        <w:pStyle w:val="ListParagraph"/>
+        <w:numPr>
+          <w:ilvl w:val="3"/>
+          <w:numId w:val="1"/>
+        </w:numPr>
+      </w:pPr>
+      <w:r>
+        <w:t>Number Guesser</w:t>
+      </w:r>
+    </w:p>
+    <w:p>
+      <w:pPr>
+        <w:pStyle w:val="ListParagraph"/>
+        <w:numPr>
+          <w:ilvl w:val="3"/>
+          <w:numId w:val="1"/>
+        </w:numPr>
+      </w:pPr>
+      <w:r>
+        <w:t>Meal maker</w:t>
+      </w:r>
+    </w:p>
+    <w:p>
+      <w:pPr>
+        <w:pStyle w:val="ListParagraph"/>
+        <w:numPr>
+          <w:ilvl w:val="3"/>
+          <w:numId w:val="1"/>
+        </w:numPr>
+      </w:pPr>
+      <w:r>
+        <w:t>Team stats</w:t>
+      </w:r>
+    </w:p>
+    <w:p>
+      <w:pPr>
+        <w:pStyle w:val="ListParagraph"/>
+        <w:numPr>
+          <w:ilvl w:val="3"/>
+          <w:numId w:val="1"/>
+        </w:numPr>
+      </w:pPr>
+      <w:r>
+        <w:t>Credit card checker</w:t>
+      </w:r>
+    </w:p>
+    <w:p>
+      <w:pPr>
+        <w:pStyle w:val="ListParagraph"/>
+        <w:numPr>
+          <w:ilvl w:val="3"/>
+          <w:numId w:val="1"/>
+        </w:numPr>
+      </w:pPr>
+      <w:r>
+        <w:t>Mysterious organis</w:t>
+      </w:r>
+      <w:r>
+        <w:t>m</w:t>
+      </w:r>
+    </w:p>
+    <w:p>
+      <w:pPr>
+        <w:pStyle w:val="ListParagraph"/>
+        <w:numPr>
+          <w:ilvl w:val="3"/>
+          <w:numId w:val="1"/>
+        </w:numPr>
+      </w:pPr>
+      <w:r>
+        <w:t>Quote generator – portfolio project</w:t>
+      </w:r>
+    </w:p>
+    <w:p>
+      <w:pPr>
+        <w:pStyle w:val="ListParagraph"/>
+        <w:numPr>
+          <w:ilvl w:val="0"/>
+          <w:numId w:val="1"/>
+        </w:numPr>
+      </w:pPr>
+      <w:r>
+        <w:t>Academic Projects</w:t>
+      </w:r>
+    </w:p>
+    <w:p>
+      <w:pPr>
+        <w:pStyle w:val="ListParagraph"/>
+        <w:numPr>
+          <w:ilvl w:val="1"/>
+          <w:numId w:val="1"/>
+        </w:numPr>
+      </w:pPr>
+      <w:r>
+        <w:t>Stealth Game Prototype</w:t>
+      </w:r>
+    </w:p>
+    <w:p>
+      <w:pPr>
+        <w:pStyle w:val="ListParagraph"/>
+        <w:numPr>
+          <w:ilvl w:val="1"/>
+          <w:numId w:val="1"/>
+        </w:numPr>
+      </w:pPr>
+      <w:r>
+        <w:t>3D platformer</w:t>
+      </w:r>
+      <w:r>
+        <w:t xml:space="preserve"> – re-do</w:t>
+      </w:r>
+    </w:p>
+    <w:p>
+      <w:pPr>
+        <w:pStyle w:val="ListParagraph"/>
+        <w:numPr>
+          <w:ilvl w:val="1"/>
+          <w:numId w:val="1"/>
+        </w:numPr>
+      </w:pPr>
+      <w:r>
+        <w:t>OpenGL Car Racing Game</w:t>
+      </w:r>
+    </w:p>
+    <w:p>
+      <w:pPr>
+        <w:pStyle w:val="ListParagraph"/>
+        <w:numPr>
+          <w:ilvl w:val="1"/>
+          <w:numId w:val="1"/>
+        </w:numPr>
+      </w:pPr>
+      <w:r>
+        <w:t>Asteroids</w:t>
+      </w:r>
+    </w:p>
+    <w:p>
+      <w:pPr>
+        <w:pStyle w:val="ListParagraph"/>
+        <w:numPr>
+          <w:ilvl w:val="1"/>
+          <w:numId w:val="1"/>
+        </w:numPr>
+      </w:pPr>
+      <w:r>
+        <w:t>Data Vis CW</w:t>
+      </w:r>
     </w:p>
     <w:sectPr>
       <w:pgSz w:w="11906" w:h="16838"/>

</xml_diff>

<commit_message>
finished home page. defined and started about page
</commit_message>
<xml_diff>
--- a/Portfolio-Project-Personal-Portfolio-Website/Plan.docx
+++ b/Portfolio-Project-Personal-Portfolio-Website/Plan.docx
@@ -47,9 +47,27 @@
           <w:ilvl w:val="1"/>
           <w:numId w:val="1"/>
         </w:numPr>
-      </w:pPr>
-      <w:r>
-        <w:t>Home (About / Contact)</w:t>
+        <w:rPr>
+          <w:highlight w:val="green"/>
+        </w:rPr>
+      </w:pPr>
+      <w:r>
+        <w:rPr>
+          <w:highlight w:val="green"/>
+        </w:rPr>
+        <w:t>Home (</w:t>
+      </w:r>
+      <w:r>
+        <w:rPr>
+          <w:highlight w:val="green"/>
+        </w:rPr>
+        <w:t xml:space="preserve">+ </w:t>
+      </w:r>
+      <w:r>
+        <w:rPr>
+          <w:highlight w:val="green"/>
+        </w:rPr>
+        <w:t>Contact)</w:t>
       </w:r>
     </w:p>
     <w:p>
@@ -83,8 +101,14 @@
           <w:ilvl w:val="0"/>
           <w:numId w:val="1"/>
         </w:numPr>
-      </w:pPr>
-      <w:r>
+        <w:rPr>
+          <w:highlight w:val="green"/>
+        </w:rPr>
+      </w:pPr>
+      <w:r>
+        <w:rPr>
+          <w:highlight w:val="green"/>
+        </w:rPr>
         <w:t>Home page</w:t>
       </w:r>
     </w:p>
@@ -131,11 +155,20 @@
           <w:ilvl w:val="1"/>
           <w:numId w:val="1"/>
         </w:numPr>
-      </w:pPr>
-      <w:r>
+        <w:rPr>
+          <w:highlight w:val="green"/>
+        </w:rPr>
+      </w:pPr>
+      <w:r>
+        <w:rPr>
+          <w:highlight w:val="green"/>
+        </w:rPr>
         <w:t>Long-term</w:t>
       </w:r>
       <w:r>
+        <w:rPr>
+          <w:highlight w:val="green"/>
+        </w:rPr>
         <w:t xml:space="preserve"> ambition</w:t>
       </w:r>
     </w:p>
@@ -146,8 +179,14 @@
           <w:ilvl w:val="1"/>
           <w:numId w:val="1"/>
         </w:numPr>
-      </w:pPr>
-      <w:r>
+        <w:rPr>
+          <w:highlight w:val="green"/>
+        </w:rPr>
+      </w:pPr>
+      <w:r>
+        <w:rPr>
+          <w:highlight w:val="green"/>
+        </w:rPr>
         <w:t xml:space="preserve">Links </w:t>
       </w:r>
     </w:p>
@@ -158,8 +197,14 @@
           <w:ilvl w:val="2"/>
           <w:numId w:val="1"/>
         </w:numPr>
-      </w:pPr>
-      <w:r>
+        <w:rPr>
+          <w:highlight w:val="green"/>
+        </w:rPr>
+      </w:pPr>
+      <w:r>
+        <w:rPr>
+          <w:highlight w:val="green"/>
+        </w:rPr>
         <w:t>Personal Projects</w:t>
       </w:r>
     </w:p>
@@ -170,8 +215,14 @@
           <w:ilvl w:val="2"/>
           <w:numId w:val="1"/>
         </w:numPr>
-      </w:pPr>
-      <w:r>
+        <w:rPr>
+          <w:highlight w:val="green"/>
+        </w:rPr>
+      </w:pPr>
+      <w:r>
+        <w:rPr>
+          <w:highlight w:val="green"/>
+        </w:rPr>
         <w:t>Academic Projects</w:t>
       </w:r>
     </w:p>
@@ -238,6 +289,72 @@
         </w:numPr>
       </w:pPr>
       <w:r>
+        <w:t xml:space="preserve">About </w:t>
+      </w:r>
+    </w:p>
+    <w:p>
+      <w:pPr>
+        <w:pStyle w:val="ListParagraph"/>
+        <w:numPr>
+          <w:ilvl w:val="1"/>
+          <w:numId w:val="1"/>
+        </w:numPr>
+      </w:pPr>
+      <w:r>
+        <w:t>Home button</w:t>
+      </w:r>
+    </w:p>
+    <w:p>
+      <w:pPr>
+        <w:pStyle w:val="ListParagraph"/>
+        <w:numPr>
+          <w:ilvl w:val="1"/>
+          <w:numId w:val="1"/>
+        </w:numPr>
+        <w:rPr>
+          <w:highlight w:val="green"/>
+        </w:rPr>
+      </w:pPr>
+      <w:r>
+        <w:rPr>
+          <w:highlight w:val="green"/>
+        </w:rPr>
+        <w:t>Small intro like in my CV</w:t>
+      </w:r>
+    </w:p>
+    <w:p>
+      <w:pPr>
+        <w:pStyle w:val="ListParagraph"/>
+        <w:numPr>
+          <w:ilvl w:val="1"/>
+          <w:numId w:val="1"/>
+        </w:numPr>
+      </w:pPr>
+      <w:r>
+        <w:t>Graphic of a’s b’s and shit from secondary school to today plus job at access</w:t>
+      </w:r>
+    </w:p>
+    <w:p>
+      <w:pPr>
+        <w:pStyle w:val="ListParagraph"/>
+        <w:numPr>
+          <w:ilvl w:val="1"/>
+          <w:numId w:val="1"/>
+        </w:numPr>
+      </w:pPr>
+      <w:r>
+        <w:t>Technical skills + non-technical skills. Do a graphic for both similar to vault boy from fallout</w:t>
+      </w:r>
+    </w:p>
+    <w:p>
+      <w:pPr>
+        <w:pStyle w:val="ListParagraph"/>
+        <w:numPr>
+          <w:ilvl w:val="0"/>
+          <w:numId w:val="1"/>
+        </w:numPr>
+      </w:pPr>
+      <w:r>
         <w:t>Personal Projects</w:t>
       </w:r>
     </w:p>
@@ -250,6 +367,18 @@
         </w:numPr>
       </w:pPr>
       <w:r>
+        <w:t>Home button</w:t>
+      </w:r>
+    </w:p>
+    <w:p>
+      <w:pPr>
+        <w:pStyle w:val="ListParagraph"/>
+        <w:numPr>
+          <w:ilvl w:val="1"/>
+          <w:numId w:val="1"/>
+        </w:numPr>
+      </w:pPr>
+      <w:r>
         <w:t>Codecademy Full Stack Dev Course</w:t>
       </w:r>
     </w:p>
@@ -460,6 +589,18 @@
         </w:numPr>
       </w:pPr>
       <w:r>
+        <w:t>Home button</w:t>
+      </w:r>
+    </w:p>
+    <w:p>
+      <w:pPr>
+        <w:pStyle w:val="ListParagraph"/>
+        <w:numPr>
+          <w:ilvl w:val="1"/>
+          <w:numId w:val="1"/>
+        </w:numPr>
+      </w:pPr>
+      <w:r>
         <w:t>Stealth Game Prototype</w:t>
       </w:r>
     </w:p>
@@ -499,6 +640,7 @@
         </w:numPr>
       </w:pPr>
       <w:r>
+        <w:lastRenderedPageBreak/>
         <w:t>Asteroids</w:t>
       </w:r>
     </w:p>

</xml_diff>

<commit_message>
finished first about page graphic. started second about page graphic.
</commit_message>
<xml_diff>
--- a/Portfolio-Project-Personal-Portfolio-Website/Plan.docx
+++ b/Portfolio-Project-Personal-Portfolio-Website/Plan.docx
@@ -299,8 +299,14 @@
           <w:ilvl w:val="1"/>
           <w:numId w:val="1"/>
         </w:numPr>
-      </w:pPr>
-      <w:r>
+        <w:rPr>
+          <w:highlight w:val="green"/>
+        </w:rPr>
+      </w:pPr>
+      <w:r>
+        <w:rPr>
+          <w:highlight w:val="green"/>
+        </w:rPr>
         <w:t>Home button</w:t>
       </w:r>
     </w:p>
@@ -331,6 +337,9 @@
         </w:numPr>
       </w:pPr>
       <w:r>
+        <w:rPr>
+          <w:highlight w:val="green"/>
+        </w:rPr>
         <w:t>Graphic of a’s b’s and shit from secondary school to today plus job at access</w:t>
       </w:r>
     </w:p>

</xml_diff>

<commit_message>
finished basic wireframes. started development.
- image corrections on fotomatic project for more appealing screenshots.
</commit_message>
<xml_diff>
--- a/Portfolio-Project-Personal-Portfolio-Website/Plan.docx
+++ b/Portfolio-Project-Personal-Portfolio-Website/Plan.docx
@@ -35,9 +35,15 @@
           <w:ilvl w:val="0"/>
           <w:numId w:val="1"/>
         </w:numPr>
-      </w:pPr>
-      <w:r>
-        <w:t>Header</w:t>
+        <w:rPr>
+          <w:highlight w:val="green"/>
+        </w:rPr>
+      </w:pPr>
+      <w:r>
+        <w:rPr>
+          <w:highlight w:val="green"/>
+        </w:rPr>
+        <w:t>Home page</w:t>
       </w:r>
     </w:p>
     <w:p>
@@ -55,19 +61,7 @@
         <w:rPr>
           <w:highlight w:val="green"/>
         </w:rPr>
-        <w:t>Home (</w:t>
-      </w:r>
-      <w:r>
-        <w:rPr>
-          <w:highlight w:val="green"/>
-        </w:rPr>
-        <w:t xml:space="preserve">+ </w:t>
-      </w:r>
-      <w:r>
-        <w:rPr>
-          <w:highlight w:val="green"/>
-        </w:rPr>
-        <w:t>Contact)</w:t>
+        <w:t>Name</w:t>
       </w:r>
     </w:p>
     <w:p>
@@ -77,8 +71,74 @@
           <w:ilvl w:val="1"/>
           <w:numId w:val="1"/>
         </w:numPr>
-      </w:pPr>
-      <w:r>
+        <w:rPr>
+          <w:highlight w:val="green"/>
+        </w:rPr>
+      </w:pPr>
+      <w:r>
+        <w:rPr>
+          <w:highlight w:val="green"/>
+        </w:rPr>
+        <w:t>Job role</w:t>
+      </w:r>
+    </w:p>
+    <w:p>
+      <w:pPr>
+        <w:pStyle w:val="ListParagraph"/>
+        <w:numPr>
+          <w:ilvl w:val="1"/>
+          <w:numId w:val="1"/>
+        </w:numPr>
+        <w:rPr>
+          <w:highlight w:val="green"/>
+        </w:rPr>
+      </w:pPr>
+      <w:r>
+        <w:rPr>
+          <w:highlight w:val="green"/>
+        </w:rPr>
+        <w:t>Long-term</w:t>
+      </w:r>
+      <w:r>
+        <w:rPr>
+          <w:highlight w:val="green"/>
+        </w:rPr>
+        <w:t xml:space="preserve"> ambition</w:t>
+      </w:r>
+    </w:p>
+    <w:p>
+      <w:pPr>
+        <w:pStyle w:val="ListParagraph"/>
+        <w:numPr>
+          <w:ilvl w:val="1"/>
+          <w:numId w:val="1"/>
+        </w:numPr>
+        <w:rPr>
+          <w:highlight w:val="green"/>
+        </w:rPr>
+      </w:pPr>
+      <w:r>
+        <w:rPr>
+          <w:highlight w:val="green"/>
+        </w:rPr>
+        <w:t xml:space="preserve">Links </w:t>
+      </w:r>
+    </w:p>
+    <w:p>
+      <w:pPr>
+        <w:pStyle w:val="ListParagraph"/>
+        <w:numPr>
+          <w:ilvl w:val="2"/>
+          <w:numId w:val="1"/>
+        </w:numPr>
+        <w:rPr>
+          <w:highlight w:val="green"/>
+        </w:rPr>
+      </w:pPr>
+      <w:r>
+        <w:rPr>
+          <w:highlight w:val="green"/>
+        </w:rPr>
         <w:t>Personal Projects</w:t>
       </w:r>
     </w:p>
@@ -86,30 +146,432 @@
       <w:pPr>
         <w:pStyle w:val="ListParagraph"/>
         <w:numPr>
+          <w:ilvl w:val="2"/>
+          <w:numId w:val="1"/>
+        </w:numPr>
+        <w:rPr>
+          <w:highlight w:val="green"/>
+        </w:rPr>
+      </w:pPr>
+      <w:r>
+        <w:rPr>
+          <w:highlight w:val="green"/>
+        </w:rPr>
+        <w:t>Academic Projects</w:t>
+      </w:r>
+    </w:p>
+    <w:p>
+      <w:pPr>
+        <w:pStyle w:val="ListParagraph"/>
+        <w:numPr>
+          <w:ilvl w:val="2"/>
+          <w:numId w:val="1"/>
+        </w:numPr>
+        <w:rPr>
+          <w:highlight w:val="green"/>
+        </w:rPr>
+      </w:pPr>
+      <w:r>
+        <w:rPr>
+          <w:highlight w:val="green"/>
+        </w:rPr>
+        <w:t>Linked in</w:t>
+      </w:r>
+    </w:p>
+    <w:p>
+      <w:pPr>
+        <w:pStyle w:val="ListParagraph"/>
+        <w:numPr>
+          <w:ilvl w:val="2"/>
+          <w:numId w:val="1"/>
+        </w:numPr>
+        <w:rPr>
+          <w:highlight w:val="green"/>
+        </w:rPr>
+      </w:pPr>
+      <w:r>
+        <w:rPr>
+          <w:highlight w:val="green"/>
+        </w:rPr>
+        <w:t>Github</w:t>
+      </w:r>
+    </w:p>
+    <w:p>
+      <w:pPr>
+        <w:pStyle w:val="ListParagraph"/>
+        <w:numPr>
+          <w:ilvl w:val="2"/>
+          <w:numId w:val="1"/>
+        </w:numPr>
+        <w:rPr>
+          <w:highlight w:val="green"/>
+        </w:rPr>
+      </w:pPr>
+      <w:r>
+        <w:rPr>
+          <w:highlight w:val="green"/>
+        </w:rPr>
+        <w:t>Email</w:t>
+      </w:r>
+    </w:p>
+    <w:p>
+      <w:pPr>
+        <w:pStyle w:val="ListParagraph"/>
+        <w:numPr>
+          <w:ilvl w:val="0"/>
+          <w:numId w:val="1"/>
+        </w:numPr>
+        <w:rPr>
+          <w:highlight w:val="green"/>
+        </w:rPr>
+      </w:pPr>
+      <w:r>
+        <w:rPr>
+          <w:highlight w:val="green"/>
+        </w:rPr>
+        <w:t xml:space="preserve">About </w:t>
+      </w:r>
+    </w:p>
+    <w:p>
+      <w:pPr>
+        <w:pStyle w:val="ListParagraph"/>
+        <w:numPr>
           <w:ilvl w:val="1"/>
           <w:numId w:val="1"/>
         </w:numPr>
+        <w:rPr>
+          <w:highlight w:val="green"/>
+        </w:rPr>
+      </w:pPr>
+      <w:r>
+        <w:rPr>
+          <w:highlight w:val="green"/>
+        </w:rPr>
+        <w:t>Home button</w:t>
+      </w:r>
+    </w:p>
+    <w:p>
+      <w:pPr>
+        <w:pStyle w:val="ListParagraph"/>
+        <w:numPr>
+          <w:ilvl w:val="1"/>
+          <w:numId w:val="1"/>
+        </w:numPr>
+        <w:rPr>
+          <w:highlight w:val="green"/>
+        </w:rPr>
+      </w:pPr>
+      <w:r>
+        <w:rPr>
+          <w:highlight w:val="green"/>
+        </w:rPr>
+        <w:t>Small intro like in my CV</w:t>
+      </w:r>
+    </w:p>
+    <w:p>
+      <w:pPr>
+        <w:pStyle w:val="ListParagraph"/>
+        <w:numPr>
+          <w:ilvl w:val="1"/>
+          <w:numId w:val="1"/>
+        </w:numPr>
+        <w:rPr>
+          <w:highlight w:val="green"/>
+        </w:rPr>
+      </w:pPr>
+      <w:r>
+        <w:rPr>
+          <w:highlight w:val="green"/>
+        </w:rPr>
+        <w:t>Graphic of a’s b’s and shit from secondary school to today plus job at access</w:t>
+      </w:r>
+    </w:p>
+    <w:p>
+      <w:pPr>
+        <w:pStyle w:val="ListParagraph"/>
+        <w:numPr>
+          <w:ilvl w:val="1"/>
+          <w:numId w:val="1"/>
+        </w:numPr>
+        <w:rPr>
+          <w:highlight w:val="green"/>
+        </w:rPr>
+      </w:pPr>
+      <w:r>
+        <w:rPr>
+          <w:highlight w:val="green"/>
+        </w:rPr>
+        <w:t>Technical skills +Do a graphic</w:t>
+      </w:r>
+    </w:p>
+    <w:p>
+      <w:pPr>
+        <w:pStyle w:val="ListParagraph"/>
+        <w:numPr>
+          <w:ilvl w:val="0"/>
+          <w:numId w:val="1"/>
+        </w:numPr>
+      </w:pPr>
+      <w:r>
+        <w:t>Personal Projects</w:t>
+      </w:r>
+      <w:r>
+        <w:t xml:space="preserve"> </w:t>
+      </w:r>
+      <w:r>
+        <w:t>BASE</w:t>
+      </w:r>
+    </w:p>
+    <w:p>
+      <w:pPr>
+        <w:pStyle w:val="ListParagraph"/>
+        <w:numPr>
+          <w:ilvl w:val="1"/>
+          <w:numId w:val="1"/>
+        </w:numPr>
+        <w:rPr>
+          <w:highlight w:val="green"/>
+        </w:rPr>
+      </w:pPr>
+      <w:r>
+        <w:rPr>
+          <w:highlight w:val="green"/>
+        </w:rPr>
+        <w:t>Home button</w:t>
+      </w:r>
+    </w:p>
+    <w:p>
+      <w:pPr>
+        <w:pStyle w:val="ListParagraph"/>
+        <w:numPr>
+          <w:ilvl w:val="1"/>
+          <w:numId w:val="1"/>
+        </w:numPr>
+      </w:pPr>
+      <w:r>
+        <w:t>Codecademy Full Stack Dev Course</w:t>
+      </w:r>
+    </w:p>
+    <w:p>
+      <w:pPr>
+        <w:pStyle w:val="ListParagraph"/>
+        <w:numPr>
+          <w:ilvl w:val="2"/>
+          <w:numId w:val="1"/>
+        </w:numPr>
+        <w:rPr>
+          <w:highlight w:val="green"/>
+        </w:rPr>
+      </w:pPr>
+      <w:r>
+        <w:rPr>
+          <w:highlight w:val="green"/>
+        </w:rPr>
+        <w:t>This website</w:t>
+      </w:r>
+    </w:p>
+    <w:p>
+      <w:pPr>
+        <w:pStyle w:val="ListParagraph"/>
+        <w:numPr>
+          <w:ilvl w:val="2"/>
+          <w:numId w:val="1"/>
+        </w:numPr>
+        <w:rPr>
+          <w:highlight w:val="green"/>
+        </w:rPr>
+      </w:pPr>
+      <w:r>
+        <w:rPr>
+          <w:highlight w:val="green"/>
+        </w:rPr>
+        <w:t>Htm</w:t>
+      </w:r>
+      <w:r>
+        <w:rPr>
+          <w:highlight w:val="green"/>
+        </w:rPr>
+        <w:t>l + CSS</w:t>
+      </w:r>
+    </w:p>
+    <w:p>
+      <w:pPr>
+        <w:pStyle w:val="ListParagraph"/>
+        <w:numPr>
+          <w:ilvl w:val="3"/>
+          <w:numId w:val="1"/>
+        </w:numPr>
+      </w:pPr>
+      <w:r>
+        <w:t>Dasmotos</w:t>
+      </w:r>
+    </w:p>
+    <w:p>
+      <w:pPr>
+        <w:pStyle w:val="ListParagraph"/>
+        <w:numPr>
+          <w:ilvl w:val="3"/>
+          <w:numId w:val="1"/>
+        </w:numPr>
+      </w:pPr>
+      <w:r>
+        <w:t>Cheat sheet</w:t>
+      </w:r>
+    </w:p>
+    <w:p>
+      <w:pPr>
+        <w:pStyle w:val="ListParagraph"/>
+        <w:numPr>
+          <w:ilvl w:val="3"/>
+          <w:numId w:val="1"/>
+        </w:numPr>
+      </w:pPr>
+      <w:r>
+        <w:t>Website design system</w:t>
+      </w:r>
+    </w:p>
+    <w:p>
+      <w:pPr>
+        <w:pStyle w:val="ListParagraph"/>
+        <w:numPr>
+          <w:ilvl w:val="3"/>
+          <w:numId w:val="1"/>
+        </w:numPr>
+      </w:pPr>
+      <w:r>
+        <w:t>Tea cozy</w:t>
+      </w:r>
+    </w:p>
+    <w:p>
+      <w:pPr>
+        <w:pStyle w:val="ListParagraph"/>
+        <w:numPr>
+          <w:ilvl w:val="3"/>
+          <w:numId w:val="1"/>
+        </w:numPr>
+      </w:pPr>
+      <w:r>
+        <w:t>Fotomatic</w:t>
+      </w:r>
+    </w:p>
+    <w:p>
+      <w:pPr>
+        <w:pStyle w:val="ListParagraph"/>
+        <w:numPr>
+          <w:ilvl w:val="3"/>
+          <w:numId w:val="1"/>
+        </w:numPr>
+      </w:pPr>
+      <w:r>
+        <w:t>Company home page / flexbox</w:t>
+      </w:r>
+    </w:p>
+    <w:p>
+      <w:pPr>
+        <w:pStyle w:val="ListParagraph"/>
+        <w:numPr>
+          <w:ilvl w:val="2"/>
+          <w:numId w:val="1"/>
+        </w:numPr>
+        <w:rPr>
+          <w:highlight w:val="green"/>
+        </w:rPr>
+      </w:pPr>
+      <w:r>
+        <w:rPr>
+          <w:highlight w:val="green"/>
+        </w:rPr>
+        <w:t>JavaScript</w:t>
+      </w:r>
+    </w:p>
+    <w:p>
+      <w:pPr>
+        <w:pStyle w:val="ListParagraph"/>
+        <w:numPr>
+          <w:ilvl w:val="3"/>
+          <w:numId w:val="1"/>
+        </w:numPr>
+      </w:pPr>
+      <w:r>
+        <w:t>Number Guesser</w:t>
+      </w:r>
+    </w:p>
+    <w:p>
+      <w:pPr>
+        <w:pStyle w:val="ListParagraph"/>
+        <w:numPr>
+          <w:ilvl w:val="3"/>
+          <w:numId w:val="1"/>
+        </w:numPr>
+      </w:pPr>
+      <w:r>
+        <w:t>Meal maker</w:t>
+      </w:r>
+    </w:p>
+    <w:p>
+      <w:pPr>
+        <w:pStyle w:val="ListParagraph"/>
+        <w:numPr>
+          <w:ilvl w:val="3"/>
+          <w:numId w:val="1"/>
+        </w:numPr>
+      </w:pPr>
+      <w:r>
+        <w:t>Team stats</w:t>
+      </w:r>
+    </w:p>
+    <w:p>
+      <w:pPr>
+        <w:pStyle w:val="ListParagraph"/>
+        <w:numPr>
+          <w:ilvl w:val="3"/>
+          <w:numId w:val="1"/>
+        </w:numPr>
+      </w:pPr>
+      <w:r>
+        <w:t>Credit card checker</w:t>
+      </w:r>
+    </w:p>
+    <w:p>
+      <w:pPr>
+        <w:pStyle w:val="ListParagraph"/>
+        <w:numPr>
+          <w:ilvl w:val="3"/>
+          <w:numId w:val="1"/>
+        </w:numPr>
+      </w:pPr>
+      <w:r>
+        <w:t>Mysterious organis</w:t>
+      </w:r>
+      <w:r>
+        <w:t>m</w:t>
+      </w:r>
+    </w:p>
+    <w:p>
+      <w:pPr>
+        <w:pStyle w:val="ListParagraph"/>
+        <w:numPr>
+          <w:ilvl w:val="3"/>
+          <w:numId w:val="1"/>
+        </w:numPr>
+      </w:pPr>
+      <w:r>
+        <w:t>Quote generator – portfolio project</w:t>
+      </w:r>
+    </w:p>
+    <w:p>
+      <w:pPr>
+        <w:pStyle w:val="ListParagraph"/>
+        <w:numPr>
+          <w:ilvl w:val="0"/>
+          <w:numId w:val="1"/>
+        </w:numPr>
       </w:pPr>
       <w:r>
         <w:t>Academic Projects</w:t>
       </w:r>
-    </w:p>
-    <w:p>
-      <w:pPr>
-        <w:pStyle w:val="ListParagraph"/>
-        <w:numPr>
-          <w:ilvl w:val="0"/>
-          <w:numId w:val="1"/>
-        </w:numPr>
-        <w:rPr>
-          <w:highlight w:val="green"/>
-        </w:rPr>
-      </w:pPr>
-      <w:r>
-        <w:rPr>
-          <w:highlight w:val="green"/>
-        </w:rPr>
-        <w:t>Home page</w:t>
+      <w:r>
+        <w:t xml:space="preserve"> BASE</w:t>
       </w:r>
     </w:p>
     <w:p>
@@ -127,7 +589,7 @@
         <w:rPr>
           <w:highlight w:val="green"/>
         </w:rPr>
-        <w:t>Name</w:t>
+        <w:t>Home button</w:t>
       </w:r>
     </w:p>
     <w:p>
@@ -145,7 +607,7 @@
         <w:rPr>
           <w:highlight w:val="green"/>
         </w:rPr>
-        <w:t>Job role</w:t>
+        <w:t>Stealth Game Prototype</w:t>
       </w:r>
     </w:p>
     <w:p>
@@ -163,13 +625,13 @@
         <w:rPr>
           <w:highlight w:val="green"/>
         </w:rPr>
-        <w:t>Long-term</w:t>
-      </w:r>
-      <w:r>
-        <w:rPr>
-          <w:highlight w:val="green"/>
-        </w:rPr>
-        <w:t xml:space="preserve"> ambition</w:t>
+        <w:t>3D platformer</w:t>
+      </w:r>
+      <w:r>
+        <w:rPr>
+          <w:highlight w:val="green"/>
+        </w:rPr>
+        <w:t xml:space="preserve"> – re-do</w:t>
       </w:r>
     </w:p>
     <w:p>
@@ -187,109 +649,7 @@
         <w:rPr>
           <w:highlight w:val="green"/>
         </w:rPr>
-        <w:t xml:space="preserve">Links </w:t>
-      </w:r>
-    </w:p>
-    <w:p>
-      <w:pPr>
-        <w:pStyle w:val="ListParagraph"/>
-        <w:numPr>
-          <w:ilvl w:val="2"/>
-          <w:numId w:val="1"/>
-        </w:numPr>
-        <w:rPr>
-          <w:highlight w:val="green"/>
-        </w:rPr>
-      </w:pPr>
-      <w:r>
-        <w:rPr>
-          <w:highlight w:val="green"/>
-        </w:rPr>
-        <w:t>Personal Projects</w:t>
-      </w:r>
-    </w:p>
-    <w:p>
-      <w:pPr>
-        <w:pStyle w:val="ListParagraph"/>
-        <w:numPr>
-          <w:ilvl w:val="2"/>
-          <w:numId w:val="1"/>
-        </w:numPr>
-        <w:rPr>
-          <w:highlight w:val="green"/>
-        </w:rPr>
-      </w:pPr>
-      <w:r>
-        <w:rPr>
-          <w:highlight w:val="green"/>
-        </w:rPr>
-        <w:t>Academic Projects</w:t>
-      </w:r>
-    </w:p>
-    <w:p>
-      <w:pPr>
-        <w:pStyle w:val="ListParagraph"/>
-        <w:numPr>
-          <w:ilvl w:val="2"/>
-          <w:numId w:val="1"/>
-        </w:numPr>
-        <w:rPr>
-          <w:highlight w:val="green"/>
-        </w:rPr>
-      </w:pPr>
-      <w:r>
-        <w:rPr>
-          <w:highlight w:val="green"/>
-        </w:rPr>
-        <w:t>Linked in</w:t>
-      </w:r>
-    </w:p>
-    <w:p>
-      <w:pPr>
-        <w:pStyle w:val="ListParagraph"/>
-        <w:numPr>
-          <w:ilvl w:val="2"/>
-          <w:numId w:val="1"/>
-        </w:numPr>
-        <w:rPr>
-          <w:highlight w:val="green"/>
-        </w:rPr>
-      </w:pPr>
-      <w:r>
-        <w:rPr>
-          <w:highlight w:val="green"/>
-        </w:rPr>
-        <w:t>Github</w:t>
-      </w:r>
-    </w:p>
-    <w:p>
-      <w:pPr>
-        <w:pStyle w:val="ListParagraph"/>
-        <w:numPr>
-          <w:ilvl w:val="2"/>
-          <w:numId w:val="1"/>
-        </w:numPr>
-        <w:rPr>
-          <w:highlight w:val="green"/>
-        </w:rPr>
-      </w:pPr>
-      <w:r>
-        <w:rPr>
-          <w:highlight w:val="green"/>
-        </w:rPr>
-        <w:t>Email</w:t>
-      </w:r>
-    </w:p>
-    <w:p>
-      <w:pPr>
-        <w:pStyle w:val="ListParagraph"/>
-        <w:numPr>
-          <w:ilvl w:val="0"/>
-          <w:numId w:val="1"/>
-        </w:numPr>
-      </w:pPr>
-      <w:r>
-        <w:t xml:space="preserve">About </w:t>
+        <w:t>OpenGL Car Racing Game</w:t>
       </w:r>
     </w:p>
     <w:p>
@@ -307,7 +667,7 @@
         <w:rPr>
           <w:highlight w:val="green"/>
         </w:rPr>
-        <w:t>Home button</w:t>
+        <w:t>Asteroids</w:t>
       </w:r>
     </w:p>
     <w:p>
@@ -325,343 +685,6 @@
         <w:rPr>
           <w:highlight w:val="green"/>
         </w:rPr>
-        <w:t>Small intro like in my CV</w:t>
-      </w:r>
-    </w:p>
-    <w:p>
-      <w:pPr>
-        <w:pStyle w:val="ListParagraph"/>
-        <w:numPr>
-          <w:ilvl w:val="1"/>
-          <w:numId w:val="1"/>
-        </w:numPr>
-      </w:pPr>
-      <w:r>
-        <w:rPr>
-          <w:highlight w:val="green"/>
-        </w:rPr>
-        <w:t>Graphic of a’s b’s and shit from secondary school to today plus job at access</w:t>
-      </w:r>
-    </w:p>
-    <w:p>
-      <w:pPr>
-        <w:pStyle w:val="ListParagraph"/>
-        <w:numPr>
-          <w:ilvl w:val="1"/>
-          <w:numId w:val="1"/>
-        </w:numPr>
-      </w:pPr>
-      <w:r>
-        <w:t>Technical skills + non-technical skills. Do a graphic for both similar to vault boy from fallout</w:t>
-      </w:r>
-    </w:p>
-    <w:p>
-      <w:pPr>
-        <w:pStyle w:val="ListParagraph"/>
-        <w:numPr>
-          <w:ilvl w:val="0"/>
-          <w:numId w:val="1"/>
-        </w:numPr>
-      </w:pPr>
-      <w:r>
-        <w:t>Personal Projects</w:t>
-      </w:r>
-    </w:p>
-    <w:p>
-      <w:pPr>
-        <w:pStyle w:val="ListParagraph"/>
-        <w:numPr>
-          <w:ilvl w:val="1"/>
-          <w:numId w:val="1"/>
-        </w:numPr>
-      </w:pPr>
-      <w:r>
-        <w:t>Home button</w:t>
-      </w:r>
-    </w:p>
-    <w:p>
-      <w:pPr>
-        <w:pStyle w:val="ListParagraph"/>
-        <w:numPr>
-          <w:ilvl w:val="1"/>
-          <w:numId w:val="1"/>
-        </w:numPr>
-      </w:pPr>
-      <w:r>
-        <w:t>Codecademy Full Stack Dev Course</w:t>
-      </w:r>
-    </w:p>
-    <w:p>
-      <w:pPr>
-        <w:pStyle w:val="ListParagraph"/>
-        <w:numPr>
-          <w:ilvl w:val="2"/>
-          <w:numId w:val="1"/>
-        </w:numPr>
-      </w:pPr>
-      <w:r>
-        <w:t>This website</w:t>
-      </w:r>
-    </w:p>
-    <w:p>
-      <w:pPr>
-        <w:pStyle w:val="ListParagraph"/>
-        <w:numPr>
-          <w:ilvl w:val="2"/>
-          <w:numId w:val="1"/>
-        </w:numPr>
-      </w:pPr>
-      <w:r>
-        <w:t>Htm</w:t>
-      </w:r>
-      <w:r>
-        <w:t>l + CSS</w:t>
-      </w:r>
-    </w:p>
-    <w:p>
-      <w:pPr>
-        <w:pStyle w:val="ListParagraph"/>
-        <w:numPr>
-          <w:ilvl w:val="3"/>
-          <w:numId w:val="1"/>
-        </w:numPr>
-      </w:pPr>
-      <w:r>
-        <w:t>Dasmotos</w:t>
-      </w:r>
-    </w:p>
-    <w:p>
-      <w:pPr>
-        <w:pStyle w:val="ListParagraph"/>
-        <w:numPr>
-          <w:ilvl w:val="3"/>
-          <w:numId w:val="1"/>
-        </w:numPr>
-      </w:pPr>
-      <w:r>
-        <w:t>Cheat sheet</w:t>
-      </w:r>
-    </w:p>
-    <w:p>
-      <w:pPr>
-        <w:pStyle w:val="ListParagraph"/>
-        <w:numPr>
-          <w:ilvl w:val="3"/>
-          <w:numId w:val="1"/>
-        </w:numPr>
-      </w:pPr>
-      <w:r>
-        <w:t>Website design system</w:t>
-      </w:r>
-    </w:p>
-    <w:p>
-      <w:pPr>
-        <w:pStyle w:val="ListParagraph"/>
-        <w:numPr>
-          <w:ilvl w:val="3"/>
-          <w:numId w:val="1"/>
-        </w:numPr>
-      </w:pPr>
-      <w:r>
-        <w:t>Tea cozy</w:t>
-      </w:r>
-    </w:p>
-    <w:p>
-      <w:pPr>
-        <w:pStyle w:val="ListParagraph"/>
-        <w:numPr>
-          <w:ilvl w:val="3"/>
-          <w:numId w:val="1"/>
-        </w:numPr>
-      </w:pPr>
-      <w:r>
-        <w:t>Fotomatic</w:t>
-      </w:r>
-    </w:p>
-    <w:p>
-      <w:pPr>
-        <w:pStyle w:val="ListParagraph"/>
-        <w:numPr>
-          <w:ilvl w:val="3"/>
-          <w:numId w:val="1"/>
-        </w:numPr>
-      </w:pPr>
-      <w:r>
-        <w:t>Company home page / flexbox</w:t>
-      </w:r>
-    </w:p>
-    <w:p>
-      <w:pPr>
-        <w:pStyle w:val="ListParagraph"/>
-        <w:numPr>
-          <w:ilvl w:val="2"/>
-          <w:numId w:val="1"/>
-        </w:numPr>
-      </w:pPr>
-      <w:r>
-        <w:t>JavaScript</w:t>
-      </w:r>
-    </w:p>
-    <w:p>
-      <w:pPr>
-        <w:pStyle w:val="ListParagraph"/>
-        <w:numPr>
-          <w:ilvl w:val="3"/>
-          <w:numId w:val="1"/>
-        </w:numPr>
-      </w:pPr>
-      <w:r>
-        <w:t>Number Guesser</w:t>
-      </w:r>
-    </w:p>
-    <w:p>
-      <w:pPr>
-        <w:pStyle w:val="ListParagraph"/>
-        <w:numPr>
-          <w:ilvl w:val="3"/>
-          <w:numId w:val="1"/>
-        </w:numPr>
-      </w:pPr>
-      <w:r>
-        <w:t>Meal maker</w:t>
-      </w:r>
-    </w:p>
-    <w:p>
-      <w:pPr>
-        <w:pStyle w:val="ListParagraph"/>
-        <w:numPr>
-          <w:ilvl w:val="3"/>
-          <w:numId w:val="1"/>
-        </w:numPr>
-      </w:pPr>
-      <w:r>
-        <w:t>Team stats</w:t>
-      </w:r>
-    </w:p>
-    <w:p>
-      <w:pPr>
-        <w:pStyle w:val="ListParagraph"/>
-        <w:numPr>
-          <w:ilvl w:val="3"/>
-          <w:numId w:val="1"/>
-        </w:numPr>
-      </w:pPr>
-      <w:r>
-        <w:t>Credit card checker</w:t>
-      </w:r>
-    </w:p>
-    <w:p>
-      <w:pPr>
-        <w:pStyle w:val="ListParagraph"/>
-        <w:numPr>
-          <w:ilvl w:val="3"/>
-          <w:numId w:val="1"/>
-        </w:numPr>
-      </w:pPr>
-      <w:r>
-        <w:t>Mysterious organis</w:t>
-      </w:r>
-      <w:r>
-        <w:t>m</w:t>
-      </w:r>
-    </w:p>
-    <w:p>
-      <w:pPr>
-        <w:pStyle w:val="ListParagraph"/>
-        <w:numPr>
-          <w:ilvl w:val="3"/>
-          <w:numId w:val="1"/>
-        </w:numPr>
-      </w:pPr>
-      <w:r>
-        <w:t>Quote generator – portfolio project</w:t>
-      </w:r>
-    </w:p>
-    <w:p>
-      <w:pPr>
-        <w:pStyle w:val="ListParagraph"/>
-        <w:numPr>
-          <w:ilvl w:val="0"/>
-          <w:numId w:val="1"/>
-        </w:numPr>
-      </w:pPr>
-      <w:r>
-        <w:t>Academic Projects</w:t>
-      </w:r>
-    </w:p>
-    <w:p>
-      <w:pPr>
-        <w:pStyle w:val="ListParagraph"/>
-        <w:numPr>
-          <w:ilvl w:val="1"/>
-          <w:numId w:val="1"/>
-        </w:numPr>
-      </w:pPr>
-      <w:r>
-        <w:t>Home button</w:t>
-      </w:r>
-    </w:p>
-    <w:p>
-      <w:pPr>
-        <w:pStyle w:val="ListParagraph"/>
-        <w:numPr>
-          <w:ilvl w:val="1"/>
-          <w:numId w:val="1"/>
-        </w:numPr>
-      </w:pPr>
-      <w:r>
-        <w:t>Stealth Game Prototype</w:t>
-      </w:r>
-    </w:p>
-    <w:p>
-      <w:pPr>
-        <w:pStyle w:val="ListParagraph"/>
-        <w:numPr>
-          <w:ilvl w:val="1"/>
-          <w:numId w:val="1"/>
-        </w:numPr>
-      </w:pPr>
-      <w:r>
-        <w:t>3D platformer</w:t>
-      </w:r>
-      <w:r>
-        <w:t xml:space="preserve"> – re-do</w:t>
-      </w:r>
-    </w:p>
-    <w:p>
-      <w:pPr>
-        <w:pStyle w:val="ListParagraph"/>
-        <w:numPr>
-          <w:ilvl w:val="1"/>
-          <w:numId w:val="1"/>
-        </w:numPr>
-      </w:pPr>
-      <w:r>
-        <w:t>OpenGL Car Racing Game</w:t>
-      </w:r>
-    </w:p>
-    <w:p>
-      <w:pPr>
-        <w:pStyle w:val="ListParagraph"/>
-        <w:numPr>
-          <w:ilvl w:val="1"/>
-          <w:numId w:val="1"/>
-        </w:numPr>
-      </w:pPr>
-      <w:r>
-        <w:lastRenderedPageBreak/>
-        <w:t>Asteroids</w:t>
-      </w:r>
-    </w:p>
-    <w:p>
-      <w:pPr>
-        <w:pStyle w:val="ListParagraph"/>
-        <w:numPr>
-          <w:ilvl w:val="1"/>
-          <w:numId w:val="1"/>
-        </w:numPr>
-      </w:pPr>
-      <w:r>
         <w:t>Data Vis CW</w:t>
       </w:r>
     </w:p>

</xml_diff>